<commit_message>
update to ver v0.0.3
</commit_message>
<xml_diff>
--- a/Tool nhập liệu.docx
+++ b/Tool nhập liệu.docx
@@ -41,10 +41,10 @@
     <w:p>
       <w:pPr>
         <w:numPr>
-          <w:ilvl w:val="0"/>
+          <w:ilvl w:val="1"/>
           <w:numId w:val="1"/>
         </w:numPr>
-        <w:ind w:left="720" w:hanging="360"/>
+        <w:ind w:left="1440" w:hanging="360"/>
         <w:rPr>
           <w:u w:val="none"/>
         </w:rPr>
@@ -53,7 +53,23 @@
         <w:rPr>
           <w:rtl w:val="0"/>
         </w:rPr>
-        <w:t xml:space="preserve">Xài tool: chuyển file doc sang file excel [1]</w:t>
+        <w:t xml:space="preserve">Chỉnh sửa format sao cho giống như dạng đề này: </w:t>
+      </w:r>
+      <w:hyperlink r:id="rId6">
+        <w:r>
+          <w:rPr>
+            <w:color w:val="1155cc"/>
+            <w:u w:val="single"/>
+            <w:rtl w:val="0"/>
+          </w:rPr>
+          <w:t xml:space="preserve">link</w:t>
+        </w:r>
+      </w:hyperlink>
+      <w:r>
+        <w:rPr>
+          <w:rtl w:val="0"/>
+        </w:rPr>
+        <w:t xml:space="preserve"> </w:t>
       </w:r>
     </w:p>
     <w:p>
@@ -71,7 +87,7 @@
         <w:rPr>
           <w:rtl w:val="0"/>
         </w:rPr>
-        <w:t xml:space="preserve">Chỉnh template của TC (excel [2])</w:t>
+        <w:t xml:space="preserve">Xài tool: chuyển file doc sang file excel [1]</w:t>
       </w:r>
     </w:p>
     <w:p>
@@ -89,7 +105,7 @@
         <w:rPr>
           <w:rtl w:val="0"/>
         </w:rPr>
-        <w:t xml:space="preserve">Up lên TC</w:t>
+        <w:t xml:space="preserve">Chỉnh template của TC (excel [2])</w:t>
       </w:r>
     </w:p>
     <w:p>
@@ -107,6 +123,24 @@
         <w:rPr>
           <w:rtl w:val="0"/>
         </w:rPr>
+        <w:t xml:space="preserve">Up lên TC</w:t>
+      </w:r>
+    </w:p>
+    <w:p>
+      <w:pPr>
+        <w:numPr>
+          <w:ilvl w:val="0"/>
+          <w:numId w:val="1"/>
+        </w:numPr>
+        <w:ind w:left="720" w:hanging="360"/>
+        <w:rPr>
+          <w:u w:val="none"/>
+        </w:rPr>
+      </w:pPr>
+      <w:r>
+        <w:rPr>
+          <w:rtl w:val="0"/>
+        </w:rPr>
         <w:t xml:space="preserve">Chỉnh format câu hỏi trên TC: </w:t>
       </w:r>
     </w:p>
@@ -121,7 +155,7 @@
         </w:rPr>
         <w:t xml:space="preserve">Format đề bài: </w:t>
       </w:r>
-      <w:hyperlink r:id="rId6">
+      <w:hyperlink r:id="rId7">
         <w:r>
           <w:rPr>
             <w:color w:val="1155cc"/>
@@ -154,6 +188,39 @@
           <w:rtl w:val="0"/>
         </w:rPr>
         <w:t xml:space="preserve">Lưu file excel [2] trên drive</w:t>
+      </w:r>
+    </w:p>
+    <w:p>
+      <w:pPr>
+        <w:ind w:left="720" w:firstLine="0"/>
+        <w:rPr/>
+      </w:pPr>
+      <w:r>
+        <w:rPr>
+          <w:rtl w:val="0"/>
+        </w:rPr>
+      </w:r>
+    </w:p>
+    <w:p>
+      <w:pPr>
+        <w:ind w:left="720" w:firstLine="0"/>
+        <w:rPr/>
+      </w:pPr>
+      <w:r>
+        <w:rPr>
+          <w:rtl w:val="0"/>
+        </w:rPr>
+      </w:r>
+    </w:p>
+    <w:p>
+      <w:pPr>
+        <w:ind w:left="720" w:firstLine="0"/>
+        <w:rPr/>
+      </w:pPr>
+      <w:r>
+        <w:rPr>
+          <w:rtl w:val="0"/>
+        </w:rPr>
       </w:r>
     </w:p>
     <w:p>

</xml_diff>